<commit_message>
Interfaces and Abstraction Exercises and bonus.
</commit_message>
<xml_diff>
--- a/C# Advanced/OOP C#/03 - Interfaces and Abstraction/03. CSharp-OOP-Interfaces-And-Abstraction-Exercise.docx
+++ b/C# Advanced/OOP C#/03 - Interfaces and Abstraction/03. CSharp-OOP-Interfaces-And-Abstraction-Exercise.docx
@@ -1,6 +1,6 @@
 
 <file path=word/document.xml><?xml version="1.0" encoding="utf-8"?>
-<w:document xmlns:wpc="http://schemas.microsoft.com/office/word/2010/wordprocessingCanvas" xmlns:cx="http://schemas.microsoft.com/office/drawing/2014/chartex" xmlns:cx1="http://schemas.microsoft.com/office/drawing/2015/9/8/chartex" xmlns:cx2="http://schemas.microsoft.com/office/drawing/2015/10/21/chartex" xmlns:cx3="http://schemas.microsoft.com/office/drawing/2016/5/9/chartex" xmlns:cx4="http://schemas.microsoft.com/office/drawing/2016/5/10/chartex" xmlns:cx5="http://schemas.microsoft.com/office/drawing/2016/5/11/chartex" xmlns:cx6="http://schemas.microsoft.com/office/drawing/2016/5/12/chartex" xmlns:cx7="http://schemas.microsoft.com/office/drawing/2016/5/13/chartex" xmlns:cx8="http://schemas.microsoft.com/office/drawing/2016/5/14/chartex" xmlns:mc="http://schemas.openxmlformats.org/markup-compatibility/2006" xmlns:aink="http://schemas.microsoft.com/office/drawing/2016/ink" xmlns:am3d="http://schemas.microsoft.com/office/drawing/2017/model3d" xmlns:o="urn:schemas-microsoft-com:office:office" xmlns:r="http://schemas.openxmlformats.org/officeDocument/2006/relationships" xmlns:m="http://schemas.openxmlformats.org/officeDocument/2006/math" xmlns:v="urn:schemas-microsoft-com:vml" xmlns:wp14="http://schemas.microsoft.com/office/word/2010/wordprocessingDrawing" xmlns:wp="http://schemas.openxmlformats.org/drawingml/2006/wordprocessingDrawing" xmlns:w10="urn:schemas-microsoft-com:office:word" xmlns:w="http://schemas.openxmlformats.org/wordprocessingml/2006/main" xmlns:w14="http://schemas.microsoft.com/office/word/2010/wordml" xmlns:w15="http://schemas.microsoft.com/office/word/2012/wordml" xmlns:w16cex="http://schemas.microsoft.com/office/word/2018/wordml/cex" xmlns:w16cid="http://schemas.microsoft.com/office/word/2016/wordml/cid" xmlns:w16="http://schemas.microsoft.com/office/word/2018/wordml" xmlns:w16sdtdh="http://schemas.microsoft.com/office/word/2020/wordml/sdtdatahash" xmlns:w16se="http://schemas.microsoft.com/office/word/2015/wordml/symex" xmlns:wpg="http://schemas.microsoft.com/office/word/2010/wordprocessingGroup" xmlns:wpi="http://schemas.microsoft.com/office/word/2010/wordprocessingInk" xmlns:wne="http://schemas.microsoft.com/office/word/2006/wordml" xmlns:wps="http://schemas.microsoft.com/office/word/2010/wordprocessingShape" mc:Ignorable="w14 w15 w16se w16cid w16 w16cex w16sdtdh wp14">
+<w:document xmlns:wpc="http://schemas.microsoft.com/office/word/2010/wordprocessingCanvas" xmlns:cx="http://schemas.microsoft.com/office/drawing/2014/chartex" xmlns:cx1="http://schemas.microsoft.com/office/drawing/2015/9/8/chartex" xmlns:cx2="http://schemas.microsoft.com/office/drawing/2015/10/21/chartex" xmlns:cx3="http://schemas.microsoft.com/office/drawing/2016/5/9/chartex" xmlns:cx4="http://schemas.microsoft.com/office/drawing/2016/5/10/chartex" xmlns:cx5="http://schemas.microsoft.com/office/drawing/2016/5/11/chartex" xmlns:cx6="http://schemas.microsoft.com/office/drawing/2016/5/12/chartex" xmlns:cx7="http://schemas.microsoft.com/office/drawing/2016/5/13/chartex" xmlns:cx8="http://schemas.microsoft.com/office/drawing/2016/5/14/chartex" xmlns:mc="http://schemas.openxmlformats.org/markup-compatibility/2006" xmlns:aink="http://schemas.microsoft.com/office/drawing/2016/ink" xmlns:am3d="http://schemas.microsoft.com/office/drawing/2017/model3d" xmlns:o="urn:schemas-microsoft-com:office:office" xmlns:oel="http://schemas.microsoft.com/office/2019/extlst" xmlns:r="http://schemas.openxmlformats.org/officeDocument/2006/relationships" xmlns:m="http://schemas.openxmlformats.org/officeDocument/2006/math" xmlns:v="urn:schemas-microsoft-com:vml" xmlns:wp14="http://schemas.microsoft.com/office/word/2010/wordprocessingDrawing" xmlns:wp="http://schemas.openxmlformats.org/drawingml/2006/wordprocessingDrawing" xmlns:w10="urn:schemas-microsoft-com:office:word" xmlns:w="http://schemas.openxmlformats.org/wordprocessingml/2006/main" xmlns:w14="http://schemas.microsoft.com/office/word/2010/wordml" xmlns:w15="http://schemas.microsoft.com/office/word/2012/wordml" xmlns:w16cex="http://schemas.microsoft.com/office/word/2018/wordml/cex" xmlns:w16cid="http://schemas.microsoft.com/office/word/2016/wordml/cid" xmlns:w16="http://schemas.microsoft.com/office/word/2018/wordml" xmlns:w16sdtdh="http://schemas.microsoft.com/office/word/2020/wordml/sdtdatahash" xmlns:w16se="http://schemas.microsoft.com/office/word/2015/wordml/symex" xmlns:wpg="http://schemas.microsoft.com/office/word/2010/wordprocessingGroup" xmlns:wpi="http://schemas.microsoft.com/office/word/2010/wordprocessingInk" xmlns:wne="http://schemas.microsoft.com/office/word/2006/wordml" xmlns:wps="http://schemas.microsoft.com/office/word/2010/wordprocessingShape" mc:Ignorable="w14 w15 w16se w16cid w16 w16cex w16sdtdh wp14">
   <w:body>
     <w:p>
       <w:pPr>
@@ -3315,15 +3315,7 @@
         </w:rPr>
       </w:pPr>
       <w:r>
-        <w:t xml:space="preserve">You will receive an unknown </w:t>
-      </w:r>
-      <w:proofErr w:type="gramStart"/>
-      <w:r>
-        <w:t>amount</w:t>
-      </w:r>
-      <w:proofErr w:type="gramEnd"/>
-      <w:r>
-        <w:t xml:space="preserve"> of lines from the console until the command "</w:t>
+        <w:t>You will receive an unknown amount of lines from the console until the command "</w:t>
       </w:r>
       <w:r>
         <w:rPr>
@@ -3439,15 +3431,7 @@
         <w:t>the last digits of fake ids</w:t>
       </w:r>
       <w:r>
-        <w:t xml:space="preserve">, all </w:t>
-      </w:r>
-      <w:proofErr w:type="gramStart"/>
-      <w:r>
-        <w:t>citizens</w:t>
-      </w:r>
-      <w:proofErr w:type="gramEnd"/>
-      <w:r>
-        <w:t xml:space="preserve"> or robots whose </w:t>
+        <w:t xml:space="preserve">, all citizens or robots whose </w:t>
       </w:r>
       <w:r>
         <w:rPr>
@@ -3527,15 +3511,7 @@
         </w:rPr>
       </w:pPr>
       <w:r>
-        <w:t xml:space="preserve">The input comes from the console. Every </w:t>
-      </w:r>
-      <w:proofErr w:type="gramStart"/>
-      <w:r>
-        <w:t>commands’</w:t>
-      </w:r>
-      <w:proofErr w:type="gramEnd"/>
-      <w:r>
-        <w:t xml:space="preserve"> parameters before the command "</w:t>
+        <w:t>The input comes from the console. Every commands’ parameters before the command "</w:t>
       </w:r>
       <w:r>
         <w:rPr>
@@ -4395,6 +4371,14 @@
         <w:t>Pet &lt;name&gt; &lt;birthdate</w:t>
       </w:r>
       <w:r>
+        <w:rPr>
+          <w:rFonts w:ascii="Consolas" w:hAnsi="Consolas"/>
+          <w:b/>
+          <w:noProof/>
+        </w:rPr>
+        <w:t>&gt;</w:t>
+      </w:r>
+      <w:r>
         <w:t xml:space="preserve">" for </w:t>
       </w:r>
       <w:r>
@@ -5083,15 +5067,20 @@
       </w:pPr>
       <w:r>
         <w:rPr>
+          <w:highlight w:val="yellow"/>
           <w:lang w:val="bg-BG"/>
         </w:rPr>
         <w:t>Define</w:t>
       </w:r>
       <w:r>
+        <w:rPr>
+          <w:highlight w:val="yellow"/>
+        </w:rPr>
         <w:t xml:space="preserve"> </w:t>
       </w:r>
       <w:r>
         <w:rPr>
+          <w:highlight w:val="yellow"/>
           <w:lang w:val="bg-BG"/>
         </w:rPr>
         <w:t>a class </w:t>
@@ -5100,12 +5089,14 @@
         <w:rPr>
           <w:b/>
           <w:bCs/>
+          <w:highlight w:val="yellow"/>
           <w:lang w:val="bg-BG"/>
         </w:rPr>
         <w:t>Rebel</w:t>
       </w:r>
       <w:r>
         <w:rPr>
+          <w:highlight w:val="yellow"/>
           <w:lang w:val="bg-BG"/>
         </w:rPr>
         <w:t> which has a </w:t>
@@ -5114,12 +5105,14 @@
         <w:rPr>
           <w:b/>
           <w:bCs/>
+          <w:highlight w:val="yellow"/>
           <w:lang w:val="bg-BG"/>
         </w:rPr>
         <w:t>name</w:t>
       </w:r>
       <w:r>
         <w:rPr>
+          <w:highlight w:val="yellow"/>
           <w:lang w:val="bg-BG"/>
         </w:rPr>
         <w:t>, </w:t>
@@ -5128,12 +5121,14 @@
         <w:rPr>
           <w:b/>
           <w:bCs/>
+          <w:highlight w:val="yellow"/>
           <w:lang w:val="bg-BG"/>
         </w:rPr>
         <w:t>age, </w:t>
       </w:r>
       <w:r>
         <w:rPr>
+          <w:highlight w:val="yellow"/>
           <w:lang w:val="bg-BG"/>
         </w:rPr>
         <w:t>and</w:t>
@@ -5142,12 +5137,14 @@
         <w:rPr>
           <w:b/>
           <w:bCs/>
+          <w:highlight w:val="yellow"/>
           <w:lang w:val="bg-BG"/>
         </w:rPr>
         <w:t> group </w:t>
       </w:r>
       <w:r>
         <w:rPr>
+          <w:highlight w:val="yellow"/>
           <w:lang w:val="bg-BG"/>
         </w:rPr>
         <w:t>(</w:t>
@@ -5156,12 +5153,14 @@
         <w:rPr>
           <w:b/>
           <w:bCs/>
+          <w:highlight w:val="yellow"/>
           <w:lang w:val="bg-BG"/>
         </w:rPr>
         <w:t>string</w:t>
       </w:r>
       <w:r>
         <w:rPr>
+          <w:highlight w:val="yellow"/>
           <w:lang w:val="bg-BG"/>
         </w:rPr>
         <w:t>)</w:t>
@@ -5170,12 +5169,14 @@
         <w:rPr>
           <w:b/>
           <w:bCs/>
+          <w:highlight w:val="yellow"/>
           <w:lang w:val="bg-BG"/>
         </w:rPr>
         <w:t>, </w:t>
       </w:r>
       <w:r>
         <w:rPr>
+          <w:highlight w:val="yellow"/>
           <w:lang w:val="bg-BG"/>
         </w:rPr>
         <w:t>names are</w:t>
@@ -5184,6 +5185,7 @@
         <w:rPr>
           <w:b/>
           <w:bCs/>
+          <w:highlight w:val="yellow"/>
           <w:lang w:val="bg-BG"/>
         </w:rPr>
         <w:t> unique</w:t>
@@ -5192,6 +5194,7 @@
         <w:rPr>
           <w:b/>
           <w:bCs/>
+          <w:highlight w:val="yellow"/>
         </w:rPr>
         <w:t xml:space="preserve"> </w:t>
       </w:r>
@@ -5199,12 +5202,14 @@
         <w:rPr>
           <w:b/>
           <w:bCs/>
+          <w:highlight w:val="yellow"/>
           <w:lang w:val="bg-BG"/>
         </w:rPr>
         <w:t>- </w:t>
       </w:r>
       <w:r>
         <w:rPr>
+          <w:highlight w:val="yellow"/>
           <w:lang w:val="bg-BG"/>
         </w:rPr>
         <w:t>there will never be 2 </w:t>
@@ -5213,12 +5218,14 @@
         <w:rPr>
           <w:b/>
           <w:bCs/>
+          <w:highlight w:val="yellow"/>
           <w:lang w:val="bg-BG"/>
         </w:rPr>
         <w:t>Rebel</w:t>
       </w:r>
       <w:r>
         <w:rPr>
+          <w:highlight w:val="yellow"/>
           <w:lang w:val="bg-BG"/>
         </w:rPr>
         <w:t>s/</w:t>
@@ -5227,12 +5234,14 @@
         <w:rPr>
           <w:b/>
           <w:bCs/>
+          <w:highlight w:val="yellow"/>
           <w:lang w:val="bg-BG"/>
         </w:rPr>
         <w:t>Citizen</w:t>
       </w:r>
       <w:r>
         <w:rPr>
+          <w:highlight w:val="yellow"/>
           <w:lang w:val="bg-BG"/>
         </w:rPr>
         <w:t>s or a </w:t>
@@ -5241,12 +5250,14 @@
         <w:rPr>
           <w:b/>
           <w:bCs/>
+          <w:highlight w:val="yellow"/>
           <w:lang w:val="bg-BG"/>
         </w:rPr>
         <w:t>Rebel</w:t>
       </w:r>
       <w:r>
         <w:rPr>
+          <w:highlight w:val="yellow"/>
           <w:lang w:val="bg-BG"/>
         </w:rPr>
         <w:t> and </w:t>
@@ -5255,12 +5266,14 @@
         <w:rPr>
           <w:b/>
           <w:bCs/>
+          <w:highlight w:val="yellow"/>
           <w:lang w:val="bg-BG"/>
         </w:rPr>
         <w:t>Citizen</w:t>
       </w:r>
       <w:r>
         <w:rPr>
+          <w:highlight w:val="yellow"/>
           <w:lang w:val="bg-BG"/>
         </w:rPr>
         <w:t> with the same name</w:t>
@@ -5269,12 +5282,14 @@
         <w:rPr>
           <w:b/>
           <w:bCs/>
+          <w:highlight w:val="yellow"/>
           <w:lang w:val="bg-BG"/>
         </w:rPr>
         <w:t>.</w:t>
       </w:r>
       <w:r>
         <w:rPr>
+          <w:highlight w:val="yellow"/>
           <w:lang w:val="bg-BG"/>
         </w:rPr>
         <w:t> Define an interface </w:t>
@@ -5283,12 +5298,14 @@
         <w:rPr>
           <w:b/>
           <w:bCs/>
+          <w:highlight w:val="yellow"/>
           <w:lang w:val="bg-BG"/>
         </w:rPr>
         <w:t>IBuyer</w:t>
       </w:r>
       <w:r>
         <w:rPr>
+          <w:highlight w:val="yellow"/>
           <w:lang w:val="bg-BG"/>
         </w:rPr>
         <w:t> which defines a method </w:t>
@@ -5297,12 +5314,14 @@
         <w:rPr>
           <w:b/>
           <w:bCs/>
+          <w:highlight w:val="yellow"/>
           <w:lang w:val="bg-BG"/>
         </w:rPr>
         <w:t>BuyFood() </w:t>
       </w:r>
       <w:r>
         <w:rPr>
+          <w:highlight w:val="yellow"/>
           <w:lang w:val="bg-BG"/>
         </w:rPr>
         <w:t>and an integer property</w:t>
@@ -5311,12 +5330,14 @@
         <w:rPr>
           <w:b/>
           <w:bCs/>
+          <w:highlight w:val="yellow"/>
           <w:lang w:val="bg-BG"/>
         </w:rPr>
         <w:t> Food</w:t>
       </w:r>
       <w:r>
         <w:rPr>
+          <w:highlight w:val="yellow"/>
           <w:lang w:val="bg-BG"/>
         </w:rPr>
         <w:t>. Implement the </w:t>
@@ -5325,12 +5346,14 @@
         <w:rPr>
           <w:b/>
           <w:bCs/>
+          <w:highlight w:val="yellow"/>
           <w:lang w:val="bg-BG"/>
         </w:rPr>
         <w:t>IBuyer</w:t>
       </w:r>
       <w:r>
         <w:rPr>
+          <w:highlight w:val="yellow"/>
           <w:lang w:val="bg-BG"/>
         </w:rPr>
         <w:t> interface in the </w:t>
@@ -5339,12 +5362,14 @@
         <w:rPr>
           <w:b/>
           <w:bCs/>
+          <w:highlight w:val="yellow"/>
           <w:lang w:val="bg-BG"/>
         </w:rPr>
         <w:t>Citizen</w:t>
       </w:r>
       <w:r>
         <w:rPr>
+          <w:highlight w:val="yellow"/>
           <w:lang w:val="bg-BG"/>
         </w:rPr>
         <w:t> and </w:t>
@@ -5353,12 +5378,14 @@
         <w:rPr>
           <w:b/>
           <w:bCs/>
+          <w:highlight w:val="yellow"/>
           <w:lang w:val="bg-BG"/>
         </w:rPr>
         <w:t>Rebel</w:t>
       </w:r>
       <w:r>
         <w:rPr>
+          <w:highlight w:val="yellow"/>
           <w:lang w:val="bg-BG"/>
         </w:rPr>
         <w:t> class, both </w:t>
@@ -5367,12 +5394,14 @@
         <w:rPr>
           <w:b/>
           <w:bCs/>
+          <w:highlight w:val="yellow"/>
           <w:lang w:val="bg-BG"/>
         </w:rPr>
         <w:t>Rebel</w:t>
       </w:r>
       <w:r>
         <w:rPr>
+          <w:highlight w:val="yellow"/>
           <w:lang w:val="bg-BG"/>
         </w:rPr>
         <w:t>s and </w:t>
@@ -5381,12 +5410,14 @@
         <w:rPr>
           <w:b/>
           <w:bCs/>
+          <w:highlight w:val="yellow"/>
           <w:lang w:val="bg-BG"/>
         </w:rPr>
         <w:t>Citizen</w:t>
       </w:r>
       <w:r>
         <w:rPr>
+          <w:highlight w:val="yellow"/>
           <w:lang w:val="bg-BG"/>
         </w:rPr>
         <w:t>s </w:t>
@@ -5395,12 +5426,14 @@
         <w:rPr>
           <w:b/>
           <w:bCs/>
+          <w:highlight w:val="yellow"/>
           <w:lang w:val="bg-BG"/>
         </w:rPr>
         <w:t>start with 0 food</w:t>
       </w:r>
       <w:r>
         <w:rPr>
+          <w:highlight w:val="yellow"/>
           <w:lang w:val="bg-BG"/>
         </w:rPr>
         <w:t>, when a </w:t>
@@ -5409,12 +5442,14 @@
         <w:rPr>
           <w:b/>
           <w:bCs/>
+          <w:highlight w:val="yellow"/>
           <w:lang w:val="bg-BG"/>
         </w:rPr>
         <w:t>Rebel</w:t>
       </w:r>
       <w:r>
         <w:rPr>
+          <w:highlight w:val="yellow"/>
           <w:lang w:val="bg-BG"/>
         </w:rPr>
         <w:t> buys food his </w:t>
@@ -5423,12 +5458,14 @@
         <w:rPr>
           <w:b/>
           <w:bCs/>
+          <w:highlight w:val="yellow"/>
           <w:lang w:val="bg-BG"/>
         </w:rPr>
         <w:t>Food</w:t>
       </w:r>
       <w:r>
         <w:rPr>
+          <w:highlight w:val="yellow"/>
           <w:lang w:val="bg-BG"/>
         </w:rPr>
         <w:t> increases by </w:t>
@@ -5437,12 +5474,14 @@
         <w:rPr>
           <w:b/>
           <w:bCs/>
+          <w:highlight w:val="yellow"/>
           <w:lang w:val="bg-BG"/>
         </w:rPr>
         <w:t>5</w:t>
       </w:r>
       <w:r>
         <w:rPr>
+          <w:highlight w:val="yellow"/>
           <w:lang w:val="bg-BG"/>
         </w:rPr>
         <w:t>, when a </w:t>
@@ -5451,12 +5490,14 @@
         <w:rPr>
           <w:b/>
           <w:bCs/>
+          <w:highlight w:val="yellow"/>
           <w:lang w:val="bg-BG"/>
         </w:rPr>
         <w:t>Citizen</w:t>
       </w:r>
       <w:r>
         <w:rPr>
+          <w:highlight w:val="yellow"/>
           <w:lang w:val="bg-BG"/>
         </w:rPr>
         <w:t> buys food his </w:t>
@@ -5465,12 +5506,14 @@
         <w:rPr>
           <w:b/>
           <w:bCs/>
+          <w:highlight w:val="yellow"/>
           <w:lang w:val="bg-BG"/>
         </w:rPr>
         <w:t>Food</w:t>
       </w:r>
       <w:r>
         <w:rPr>
+          <w:highlight w:val="yellow"/>
           <w:lang w:val="bg-BG"/>
         </w:rPr>
         <w:t> increases by </w:t>
@@ -5479,12 +5522,14 @@
         <w:rPr>
           <w:b/>
           <w:bCs/>
+          <w:highlight w:val="yellow"/>
           <w:lang w:val="bg-BG"/>
         </w:rPr>
         <w:t>10</w:t>
       </w:r>
       <w:r>
         <w:rPr>
+          <w:highlight w:val="yellow"/>
           <w:lang w:val="bg-BG"/>
         </w:rPr>
         <w:t>.</w:t>
@@ -6216,6 +6261,7 @@
         <w:jc w:val="both"/>
         <w:rPr>
           <w:noProof/>
+          <w:highlight w:val="yellow"/>
           <w:lang w:val="bg-BG"/>
         </w:rPr>
       </w:pPr>
@@ -6224,12 +6270,14 @@
           <w:rFonts w:ascii="Consolas" w:hAnsi="Consolas"/>
           <w:b/>
           <w:noProof/>
+          <w:highlight w:val="yellow"/>
         </w:rPr>
         <w:t>Soldier</w:t>
       </w:r>
       <w:r>
         <w:rPr>
           <w:noProof/>
+          <w:highlight w:val="yellow"/>
         </w:rPr>
         <w:t xml:space="preserve"> - general class for </w:t>
       </w:r>
@@ -6238,6 +6286,7 @@
           <w:rFonts w:ascii="Consolas" w:hAnsi="Consolas"/>
           <w:b/>
           <w:noProof/>
+          <w:highlight w:val="yellow"/>
         </w:rPr>
         <w:t>Soldier</w:t>
       </w:r>
@@ -6246,12 +6295,14 @@
           <w:rFonts w:cstheme="minorHAnsi"/>
           <w:b/>
           <w:noProof/>
+          <w:highlight w:val="yellow"/>
         </w:rPr>
         <w:t>s</w:t>
       </w:r>
       <w:r>
         <w:rPr>
           <w:noProof/>
+          <w:highlight w:val="yellow"/>
         </w:rPr>
         <w:t xml:space="preserve">, holding </w:t>
       </w:r>
@@ -6260,12 +6311,14 @@
           <w:rFonts w:ascii="Consolas" w:hAnsi="Consolas"/>
           <w:b/>
           <w:noProof/>
+          <w:highlight w:val="yellow"/>
         </w:rPr>
         <w:t>id</w:t>
       </w:r>
       <w:r>
         <w:rPr>
           <w:noProof/>
+          <w:highlight w:val="yellow"/>
         </w:rPr>
         <w:t xml:space="preserve">, </w:t>
       </w:r>
@@ -6274,6 +6327,7 @@
           <w:rFonts w:ascii="Consolas" w:hAnsi="Consolas"/>
           <w:b/>
           <w:noProof/>
+          <w:highlight w:val="yellow"/>
         </w:rPr>
         <w:t>first name</w:t>
       </w:r>
@@ -6282,12 +6336,14 @@
           <w:rFonts w:ascii="Consolas" w:hAnsi="Consolas"/>
           <w:b/>
           <w:noProof/>
+          <w:highlight w:val="yellow"/>
         </w:rPr>
         <w:t>,</w:t>
       </w:r>
       <w:r>
         <w:rPr>
           <w:noProof/>
+          <w:highlight w:val="yellow"/>
         </w:rPr>
         <w:t xml:space="preserve"> and </w:t>
       </w:r>
@@ -6296,6 +6352,7 @@
           <w:rFonts w:ascii="Consolas" w:hAnsi="Consolas"/>
           <w:b/>
           <w:noProof/>
+          <w:highlight w:val="yellow"/>
         </w:rPr>
         <w:t>last name</w:t>
       </w:r>
@@ -6303,6 +6360,7 @@
         <w:rPr>
           <w:b/>
           <w:noProof/>
+          <w:highlight w:val="yellow"/>
         </w:rPr>
         <w:t>.</w:t>
       </w:r>
@@ -6318,6 +6376,7 @@
         <w:jc w:val="both"/>
         <w:rPr>
           <w:noProof/>
+          <w:highlight w:val="yellow"/>
           <w:lang w:val="bg-BG"/>
         </w:rPr>
       </w:pPr>
@@ -6326,12 +6385,14 @@
           <w:rFonts w:ascii="Consolas" w:hAnsi="Consolas"/>
           <w:b/>
           <w:noProof/>
+          <w:highlight w:val="yellow"/>
         </w:rPr>
         <w:t>Private</w:t>
       </w:r>
       <w:r>
         <w:rPr>
           <w:noProof/>
+          <w:highlight w:val="yellow"/>
         </w:rPr>
         <w:t xml:space="preserve"> - lowest base </w:t>
       </w:r>
@@ -6340,12 +6401,14 @@
           <w:rFonts w:ascii="Consolas" w:hAnsi="Consolas"/>
           <w:b/>
           <w:noProof/>
+          <w:highlight w:val="yellow"/>
         </w:rPr>
         <w:t>Soldier</w:t>
       </w:r>
       <w:r>
         <w:rPr>
           <w:noProof/>
+          <w:highlight w:val="yellow"/>
         </w:rPr>
         <w:t xml:space="preserve"> type, holding the </w:t>
       </w:r>
@@ -6354,12 +6417,14 @@
           <w:rFonts w:ascii="Consolas" w:hAnsi="Consolas"/>
           <w:b/>
           <w:noProof/>
+          <w:highlight w:val="yellow"/>
         </w:rPr>
         <w:t>salary</w:t>
       </w:r>
       <w:r>
         <w:rPr>
           <w:noProof/>
+          <w:highlight w:val="yellow"/>
         </w:rPr>
         <w:t>(</w:t>
       </w:r>
@@ -6368,12 +6433,14 @@
           <w:rFonts w:ascii="Consolas" w:hAnsi="Consolas"/>
           <w:b/>
           <w:noProof/>
+          <w:highlight w:val="yellow"/>
         </w:rPr>
         <w:t>decimal</w:t>
       </w:r>
       <w:r>
         <w:rPr>
           <w:noProof/>
+          <w:highlight w:val="yellow"/>
         </w:rPr>
         <w:t xml:space="preserve">). </w:t>
       </w:r>
@@ -6398,7 +6465,7 @@
           <w:b/>
           <w:noProof/>
         </w:rPr>
-        <w:t>LieutenantGeneral</w:t>
+        <w:t>LeutenantGeneral</w:t>
       </w:r>
       <w:r>
         <w:rPr>
@@ -9325,50 +9392,41 @@
       <w:r>
         <w:t>. Add an extra bit of functionality to the methods in the custom collections, </w:t>
       </w:r>
-      <w:proofErr w:type="gramStart"/>
       <w:r>
         <w:rPr>
           <w:rStyle w:val="Strong"/>
           <w:color w:val="0E101A"/>
         </w:rPr>
-        <w:t>Add</w:t>
-      </w:r>
-      <w:proofErr w:type="gramEnd"/>
+        <w:t>Add()</w:t>
+      </w:r>
+      <w:r>
+        <w:t> methods should return the index in which the item was added, </w:t>
+      </w:r>
       <w:r>
         <w:rPr>
           <w:rStyle w:val="Strong"/>
           <w:color w:val="0E101A"/>
         </w:rPr>
-        <w:t>()</w:t>
-      </w:r>
-      <w:r>
-        <w:t> methods should return the index in which the item was added, </w:t>
+        <w:t>Remove</w:t>
+      </w:r>
+      <w:r>
+        <w:t> methods should </w:t>
       </w:r>
       <w:r>
         <w:rPr>
           <w:rStyle w:val="Strong"/>
           <w:color w:val="0E101A"/>
         </w:rPr>
-        <w:t>Remove</w:t>
-      </w:r>
-      <w:r>
-        <w:t> methods should </w:t>
+        <w:t>return the item</w:t>
+      </w:r>
+      <w:r>
+        <w:t> that was </w:t>
       </w:r>
       <w:r>
         <w:rPr>
           <w:rStyle w:val="Strong"/>
           <w:color w:val="0E101A"/>
         </w:rPr>
-        <w:t>return the item</w:t>
-      </w:r>
-      <w:r>
-        <w:t> that was </w:t>
-      </w:r>
-      <w:r>
-        <w:rPr>
-          <w:rStyle w:val="Strong"/>
-          <w:color w:val="0E101A"/>
-        </w:rPr>
         <w:t>removed</w:t>
       </w:r>
       <w:r>
@@ -9542,15 +9600,7 @@
         <w:t>Remove operations</w:t>
       </w:r>
       <w:r>
-        <w:t xml:space="preserve"> you </w:t>
-      </w:r>
-      <w:proofErr w:type="gramStart"/>
-      <w:r>
-        <w:t>have to</w:t>
-      </w:r>
-      <w:proofErr w:type="gramEnd"/>
-      <w:r>
-        <w:t xml:space="preserve"> call on each collection. In the same manner, as with the </w:t>
+        <w:t xml:space="preserve"> you have to call on each collection. In the same manner, as with the </w:t>
       </w:r>
       <w:r>
         <w:rPr>
@@ -9635,15 +9685,7 @@
         <w:t>number</w:t>
       </w:r>
       <w:r>
-        <w:t xml:space="preserve"> of strings separated by spaces - the elements you </w:t>
-      </w:r>
-      <w:proofErr w:type="gramStart"/>
-      <w:r>
-        <w:t>have to</w:t>
-      </w:r>
-      <w:proofErr w:type="gramEnd"/>
-      <w:r>
-        <w:t xml:space="preserve"> </w:t>
+        <w:t xml:space="preserve"> of strings separated by spaces - the elements you have to </w:t>
       </w:r>
       <w:r>
         <w:rPr>
@@ -10469,15 +10511,7 @@
         </w:rPr>
       </w:pPr>
       <w:r>
-        <w:t xml:space="preserve">Create an interface hierarchy representing the collections. You can use a List as the underlying collection and implement the methods using the List’s Add, </w:t>
-      </w:r>
-      <w:proofErr w:type="gramStart"/>
-      <w:r>
-        <w:t>Remove</w:t>
-      </w:r>
-      <w:proofErr w:type="gramEnd"/>
-      <w:r>
-        <w:t xml:space="preserve"> and Insert methods.</w:t>
+        <w:t>Create an interface hierarchy representing the collections. You can use a List as the underlying collection and implement the methods using the List’s Add, Remove and Insert methods.</w:t>
       </w:r>
     </w:p>
     <w:p>
@@ -11432,7 +11466,7 @@
 </file>
 
 <file path=word/endnotes.xml><?xml version="1.0" encoding="utf-8"?>
-<w:endnotes xmlns:wpc="http://schemas.microsoft.com/office/word/2010/wordprocessingCanvas" xmlns:cx="http://schemas.microsoft.com/office/drawing/2014/chartex" xmlns:cx1="http://schemas.microsoft.com/office/drawing/2015/9/8/chartex" xmlns:cx2="http://schemas.microsoft.com/office/drawing/2015/10/21/chartex" xmlns:cx3="http://schemas.microsoft.com/office/drawing/2016/5/9/chartex" xmlns:cx4="http://schemas.microsoft.com/office/drawing/2016/5/10/chartex" xmlns:cx5="http://schemas.microsoft.com/office/drawing/2016/5/11/chartex" xmlns:cx6="http://schemas.microsoft.com/office/drawing/2016/5/12/chartex" xmlns:cx7="http://schemas.microsoft.com/office/drawing/2016/5/13/chartex" xmlns:cx8="http://schemas.microsoft.com/office/drawing/2016/5/14/chartex" xmlns:mc="http://schemas.openxmlformats.org/markup-compatibility/2006" xmlns:aink="http://schemas.microsoft.com/office/drawing/2016/ink" xmlns:am3d="http://schemas.microsoft.com/office/drawing/2017/model3d" xmlns:o="urn:schemas-microsoft-com:office:office" xmlns:r="http://schemas.openxmlformats.org/officeDocument/2006/relationships" xmlns:m="http://schemas.openxmlformats.org/officeDocument/2006/math" xmlns:v="urn:schemas-microsoft-com:vml" xmlns:wp14="http://schemas.microsoft.com/office/word/2010/wordprocessingDrawing" xmlns:wp="http://schemas.openxmlformats.org/drawingml/2006/wordprocessingDrawing" xmlns:w10="urn:schemas-microsoft-com:office:word" xmlns:w="http://schemas.openxmlformats.org/wordprocessingml/2006/main" xmlns:w14="http://schemas.microsoft.com/office/word/2010/wordml" xmlns:w15="http://schemas.microsoft.com/office/word/2012/wordml" xmlns:w16cex="http://schemas.microsoft.com/office/word/2018/wordml/cex" xmlns:w16cid="http://schemas.microsoft.com/office/word/2016/wordml/cid" xmlns:w16="http://schemas.microsoft.com/office/word/2018/wordml" xmlns:w16sdtdh="http://schemas.microsoft.com/office/word/2020/wordml/sdtdatahash" xmlns:w16se="http://schemas.microsoft.com/office/word/2015/wordml/symex" xmlns:wpg="http://schemas.microsoft.com/office/word/2010/wordprocessingGroup" xmlns:wpi="http://schemas.microsoft.com/office/word/2010/wordprocessingInk" xmlns:wne="http://schemas.microsoft.com/office/word/2006/wordml" xmlns:wps="http://schemas.microsoft.com/office/word/2010/wordprocessingShape" mc:Ignorable="w14 w15 w16se w16cid w16 w16cex w16sdtdh wp14">
+<w:endnotes xmlns:wpc="http://schemas.microsoft.com/office/word/2010/wordprocessingCanvas" xmlns:cx="http://schemas.microsoft.com/office/drawing/2014/chartex" xmlns:cx1="http://schemas.microsoft.com/office/drawing/2015/9/8/chartex" xmlns:cx2="http://schemas.microsoft.com/office/drawing/2015/10/21/chartex" xmlns:cx3="http://schemas.microsoft.com/office/drawing/2016/5/9/chartex" xmlns:cx4="http://schemas.microsoft.com/office/drawing/2016/5/10/chartex" xmlns:cx5="http://schemas.microsoft.com/office/drawing/2016/5/11/chartex" xmlns:cx6="http://schemas.microsoft.com/office/drawing/2016/5/12/chartex" xmlns:cx7="http://schemas.microsoft.com/office/drawing/2016/5/13/chartex" xmlns:cx8="http://schemas.microsoft.com/office/drawing/2016/5/14/chartex" xmlns:mc="http://schemas.openxmlformats.org/markup-compatibility/2006" xmlns:aink="http://schemas.microsoft.com/office/drawing/2016/ink" xmlns:am3d="http://schemas.microsoft.com/office/drawing/2017/model3d" xmlns:o="urn:schemas-microsoft-com:office:office" xmlns:oel="http://schemas.microsoft.com/office/2019/extlst" xmlns:r="http://schemas.openxmlformats.org/officeDocument/2006/relationships" xmlns:m="http://schemas.openxmlformats.org/officeDocument/2006/math" xmlns:v="urn:schemas-microsoft-com:vml" xmlns:wp14="http://schemas.microsoft.com/office/word/2010/wordprocessingDrawing" xmlns:wp="http://schemas.openxmlformats.org/drawingml/2006/wordprocessingDrawing" xmlns:w10="urn:schemas-microsoft-com:office:word" xmlns:w="http://schemas.openxmlformats.org/wordprocessingml/2006/main" xmlns:w14="http://schemas.microsoft.com/office/word/2010/wordml" xmlns:w15="http://schemas.microsoft.com/office/word/2012/wordml" xmlns:w16cex="http://schemas.microsoft.com/office/word/2018/wordml/cex" xmlns:w16cid="http://schemas.microsoft.com/office/word/2016/wordml/cid" xmlns:w16="http://schemas.microsoft.com/office/word/2018/wordml" xmlns:w16sdtdh="http://schemas.microsoft.com/office/word/2020/wordml/sdtdatahash" xmlns:w16se="http://schemas.microsoft.com/office/word/2015/wordml/symex" xmlns:wpg="http://schemas.microsoft.com/office/word/2010/wordprocessingGroup" xmlns:wpi="http://schemas.microsoft.com/office/word/2010/wordprocessingInk" xmlns:wne="http://schemas.microsoft.com/office/word/2006/wordml" xmlns:wps="http://schemas.microsoft.com/office/word/2010/wordprocessingShape" mc:Ignorable="w14 w15 w16se w16cid w16 w16cex w16sdtdh wp14">
   <w:endnote w:type="separator" w:id="-1">
     <w:p>
       <w:pPr>
@@ -11457,7 +11491,7 @@
 </file>
 
 <file path=word/footer1.xml><?xml version="1.0" encoding="utf-8"?>
-<w:ftr xmlns:wpc="http://schemas.microsoft.com/office/word/2010/wordprocessingCanvas" xmlns:cx="http://schemas.microsoft.com/office/drawing/2014/chartex" xmlns:cx1="http://schemas.microsoft.com/office/drawing/2015/9/8/chartex" xmlns:cx2="http://schemas.microsoft.com/office/drawing/2015/10/21/chartex" xmlns:cx3="http://schemas.microsoft.com/office/drawing/2016/5/9/chartex" xmlns:cx4="http://schemas.microsoft.com/office/drawing/2016/5/10/chartex" xmlns:cx5="http://schemas.microsoft.com/office/drawing/2016/5/11/chartex" xmlns:cx6="http://schemas.microsoft.com/office/drawing/2016/5/12/chartex" xmlns:cx7="http://schemas.microsoft.com/office/drawing/2016/5/13/chartex" xmlns:cx8="http://schemas.microsoft.com/office/drawing/2016/5/14/chartex" xmlns:mc="http://schemas.openxmlformats.org/markup-compatibility/2006" xmlns:aink="http://schemas.microsoft.com/office/drawing/2016/ink" xmlns:am3d="http://schemas.microsoft.com/office/drawing/2017/model3d" xmlns:o="urn:schemas-microsoft-com:office:office" xmlns:r="http://schemas.openxmlformats.org/officeDocument/2006/relationships" xmlns:m="http://schemas.openxmlformats.org/officeDocument/2006/math" xmlns:v="urn:schemas-microsoft-com:vml" xmlns:wp14="http://schemas.microsoft.com/office/word/2010/wordprocessingDrawing" xmlns:wp="http://schemas.openxmlformats.org/drawingml/2006/wordprocessingDrawing" xmlns:w10="urn:schemas-microsoft-com:office:word" xmlns:w="http://schemas.openxmlformats.org/wordprocessingml/2006/main" xmlns:w14="http://schemas.microsoft.com/office/word/2010/wordml" xmlns:w15="http://schemas.microsoft.com/office/word/2012/wordml" xmlns:w16cex="http://schemas.microsoft.com/office/word/2018/wordml/cex" xmlns:w16cid="http://schemas.microsoft.com/office/word/2016/wordml/cid" xmlns:w16="http://schemas.microsoft.com/office/word/2018/wordml" xmlns:w16sdtdh="http://schemas.microsoft.com/office/word/2020/wordml/sdtdatahash" xmlns:w16se="http://schemas.microsoft.com/office/word/2015/wordml/symex" xmlns:wpg="http://schemas.microsoft.com/office/word/2010/wordprocessingGroup" xmlns:wpi="http://schemas.microsoft.com/office/word/2010/wordprocessingInk" xmlns:wne="http://schemas.microsoft.com/office/word/2006/wordml" xmlns:wps="http://schemas.microsoft.com/office/word/2010/wordprocessingShape" mc:Ignorable="w14 w15 w16se w16cid w16 w16cex w16sdtdh wp14">
+<w:ftr xmlns:wpc="http://schemas.microsoft.com/office/word/2010/wordprocessingCanvas" xmlns:cx="http://schemas.microsoft.com/office/drawing/2014/chartex" xmlns:cx1="http://schemas.microsoft.com/office/drawing/2015/9/8/chartex" xmlns:cx2="http://schemas.microsoft.com/office/drawing/2015/10/21/chartex" xmlns:cx3="http://schemas.microsoft.com/office/drawing/2016/5/9/chartex" xmlns:cx4="http://schemas.microsoft.com/office/drawing/2016/5/10/chartex" xmlns:cx5="http://schemas.microsoft.com/office/drawing/2016/5/11/chartex" xmlns:cx6="http://schemas.microsoft.com/office/drawing/2016/5/12/chartex" xmlns:cx7="http://schemas.microsoft.com/office/drawing/2016/5/13/chartex" xmlns:cx8="http://schemas.microsoft.com/office/drawing/2016/5/14/chartex" xmlns:mc="http://schemas.openxmlformats.org/markup-compatibility/2006" xmlns:aink="http://schemas.microsoft.com/office/drawing/2016/ink" xmlns:am3d="http://schemas.microsoft.com/office/drawing/2017/model3d" xmlns:o="urn:schemas-microsoft-com:office:office" xmlns:oel="http://schemas.microsoft.com/office/2019/extlst" xmlns:r="http://schemas.openxmlformats.org/officeDocument/2006/relationships" xmlns:m="http://schemas.openxmlformats.org/officeDocument/2006/math" xmlns:v="urn:schemas-microsoft-com:vml" xmlns:wp14="http://schemas.microsoft.com/office/word/2010/wordprocessingDrawing" xmlns:wp="http://schemas.openxmlformats.org/drawingml/2006/wordprocessingDrawing" xmlns:w10="urn:schemas-microsoft-com:office:word" xmlns:w="http://schemas.openxmlformats.org/wordprocessingml/2006/main" xmlns:w14="http://schemas.microsoft.com/office/word/2010/wordml" xmlns:w15="http://schemas.microsoft.com/office/word/2012/wordml" xmlns:w16cex="http://schemas.microsoft.com/office/word/2018/wordml/cex" xmlns:w16cid="http://schemas.microsoft.com/office/word/2016/wordml/cid" xmlns:w16="http://schemas.microsoft.com/office/word/2018/wordml" xmlns:w16sdtdh="http://schemas.microsoft.com/office/word/2020/wordml/sdtdatahash" xmlns:w16se="http://schemas.microsoft.com/office/word/2015/wordml/symex" xmlns:wpg="http://schemas.microsoft.com/office/word/2010/wordprocessingGroup" xmlns:wpi="http://schemas.microsoft.com/office/word/2010/wordprocessingInk" xmlns:wne="http://schemas.microsoft.com/office/word/2006/wordml" xmlns:wps="http://schemas.microsoft.com/office/word/2010/wordprocessingShape" mc:Ignorable="w14 w15 w16se w16cid w16 w16cex w16sdtdh wp14">
   <w:p>
     <w:pPr>
       <w:pStyle w:val="Footer"/>
@@ -11559,7 +11593,7 @@
               <v:stroke joinstyle="miter"/>
               <v:path gradientshapeok="t" o:connecttype="rect"/>
             </v:shapetype>
-            <v:shape id="Text Box 6" o:spid="_x0000_s1026" type="#_x0000_t202" style="position:absolute;margin-left:109.85pt;margin-top:28.05pt;width:40.15pt;height:13pt;z-index:251660288;visibility:visible;mso-wrap-style:square;mso-width-percent:0;mso-height-percent:0;mso-wrap-distance-left:9pt;mso-wrap-distance-top:0;mso-wrap-distance-right:9pt;mso-wrap-distance-bottom:0;mso-position-horizontal:absolute;mso-position-horizontal-relative:text;mso-position-vertical:absolute;mso-position-vertical-relative:text;mso-width-percent:0;mso-height-percent:0;mso-width-relative:page;mso-height-relative:page;v-text-anchor:middle" o:gfxdata="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" filled="f" stroked="f" strokeweight=".5pt">
+            <v:shape id="Text Box 6" o:spid="_x0000_s1026" type="#_x0000_t202" style="position:absolute;margin-left:109.85pt;margin-top:28.05pt;width:40.15pt;height:13pt;z-index:251660288;visibility:visible;mso-wrap-style:square;mso-width-percent:0;mso-height-percent:0;mso-wrap-distance-left:9pt;mso-wrap-distance-top:0;mso-wrap-distance-right:9pt;mso-wrap-distance-bottom:0;mso-position-horizontal:absolute;mso-position-horizontal-relative:text;mso-position-vertical:absolute;mso-position-vertical-relative:text;mso-width-percent:0;mso-height-percent:0;mso-width-relative:page;mso-height-relative:page;v-text-anchor:middle" o:gfxdata="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" filled="f" stroked="f" strokeweight=".5pt">
               <v:textbox inset=".5mm,0,0,0">
                 <w:txbxContent>
                   <w:p>
@@ -12365,7 +12399,7 @@
         </mc:Choice>
         <mc:Fallback>
           <w:pict>
-            <v:shape w14:anchorId="2074F399" id="Text Box 16" o:spid="_x0000_s1027" type="#_x0000_t202" style="position:absolute;margin-left:109pt;margin-top:7pt;width:411.4pt;height:40.45pt;z-index:251657216;visibility:visible;mso-wrap-style:square;mso-width-percent:0;mso-height-percent:0;mso-wrap-distance-left:9pt;mso-wrap-distance-top:0;mso-wrap-distance-right:9pt;mso-wrap-distance-bottom:0;mso-position-horizontal:absolute;mso-position-horizontal-relative:text;mso-position-vertical:absolute;mso-position-vertical-relative:text;mso-width-percent:0;mso-height-percent:0;mso-width-relative:page;mso-height-relative:page;v-text-anchor:top" o:gfxdata="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" filled="f" stroked="f">
+            <v:shape w14:anchorId="2074F399" id="Text Box 16" o:spid="_x0000_s1027" type="#_x0000_t202" style="position:absolute;margin-left:109pt;margin-top:7pt;width:411.4pt;height:40.45pt;z-index:251657216;visibility:visible;mso-wrap-style:square;mso-width-percent:0;mso-height-percent:0;mso-wrap-distance-left:9pt;mso-wrap-distance-top:0;mso-wrap-distance-right:9pt;mso-wrap-distance-bottom:0;mso-position-horizontal:absolute;mso-position-horizontal-relative:text;mso-position-vertical:absolute;mso-position-vertical-relative:text;mso-width-percent:0;mso-height-percent:0;mso-width-relative:page;mso-height-relative:page;v-text-anchor:top" o:gfxdata="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" filled="f" stroked="f">
               <v:textbox inset=".5mm,1.2mm,.5mm,.5mm">
                 <w:txbxContent>
                   <w:p>
@@ -13411,7 +13445,7 @@
         </mc:Choice>
         <mc:Fallback>
           <w:pict>
-            <v:shape w14:anchorId="60DB5C39" id="Text Box 4" o:spid="_x0000_s1028" type="#_x0000_t202" style="position:absolute;margin-left:444.65pt;margin-top:26.95pt;width:70.9pt;height:15.9pt;z-index:251663360;visibility:visible;mso-wrap-style:square;mso-width-percent:0;mso-height-percent:0;mso-wrap-distance-left:9pt;mso-wrap-distance-top:0;mso-wrap-distance-right:9pt;mso-wrap-distance-bottom:0;mso-position-horizontal:absolute;mso-position-horizontal-relative:text;mso-position-vertical:absolute;mso-position-vertical-relative:text;mso-width-percent:0;mso-height-percent:0;mso-width-relative:page;mso-height-relative:page;v-text-anchor:middle" o:gfxdata="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" filled="f" stroked="f" strokeweight=".5pt">
+            <v:shape w14:anchorId="60DB5C39" id="Text Box 4" o:spid="_x0000_s1028" type="#_x0000_t202" style="position:absolute;margin-left:444.65pt;margin-top:26.95pt;width:70.9pt;height:15.9pt;z-index:251663360;visibility:visible;mso-wrap-style:square;mso-width-percent:0;mso-height-percent:0;mso-wrap-distance-left:9pt;mso-wrap-distance-top:0;mso-wrap-distance-right:9pt;mso-wrap-distance-bottom:0;mso-position-horizontal:absolute;mso-position-horizontal-relative:text;mso-position-vertical:absolute;mso-position-vertical-relative:text;mso-width-percent:0;mso-height-percent:0;mso-width-relative:page;mso-height-relative:page;v-text-anchor:middle" o:gfxdata="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" filled="f" stroked="f" strokeweight=".5pt">
               <v:textbox inset="0,0,0,0">
                 <w:txbxContent>
                   <w:p>
@@ -13522,7 +13556,7 @@
 </file>
 
 <file path=word/footnotes.xml><?xml version="1.0" encoding="utf-8"?>
-<w:footnotes xmlns:wpc="http://schemas.microsoft.com/office/word/2010/wordprocessingCanvas" xmlns:cx="http://schemas.microsoft.com/office/drawing/2014/chartex" xmlns:cx1="http://schemas.microsoft.com/office/drawing/2015/9/8/chartex" xmlns:cx2="http://schemas.microsoft.com/office/drawing/2015/10/21/chartex" xmlns:cx3="http://schemas.microsoft.com/office/drawing/2016/5/9/chartex" xmlns:cx4="http://schemas.microsoft.com/office/drawing/2016/5/10/chartex" xmlns:cx5="http://schemas.microsoft.com/office/drawing/2016/5/11/chartex" xmlns:cx6="http://schemas.microsoft.com/office/drawing/2016/5/12/chartex" xmlns:cx7="http://schemas.microsoft.com/office/drawing/2016/5/13/chartex" xmlns:cx8="http://schemas.microsoft.com/office/drawing/2016/5/14/chartex" xmlns:mc="http://schemas.openxmlformats.org/markup-compatibility/2006" xmlns:aink="http://schemas.microsoft.com/office/drawing/2016/ink" xmlns:am3d="http://schemas.microsoft.com/office/drawing/2017/model3d" xmlns:o="urn:schemas-microsoft-com:office:office" xmlns:r="http://schemas.openxmlformats.org/officeDocument/2006/relationships" xmlns:m="http://schemas.openxmlformats.org/officeDocument/2006/math" xmlns:v="urn:schemas-microsoft-com:vml" xmlns:wp14="http://schemas.microsoft.com/office/word/2010/wordprocessingDrawing" xmlns:wp="http://schemas.openxmlformats.org/drawingml/2006/wordprocessingDrawing" xmlns:w10="urn:schemas-microsoft-com:office:word" xmlns:w="http://schemas.openxmlformats.org/wordprocessingml/2006/main" xmlns:w14="http://schemas.microsoft.com/office/word/2010/wordml" xmlns:w15="http://schemas.microsoft.com/office/word/2012/wordml" xmlns:w16cex="http://schemas.microsoft.com/office/word/2018/wordml/cex" xmlns:w16cid="http://schemas.microsoft.com/office/word/2016/wordml/cid" xmlns:w16="http://schemas.microsoft.com/office/word/2018/wordml" xmlns:w16sdtdh="http://schemas.microsoft.com/office/word/2020/wordml/sdtdatahash" xmlns:w16se="http://schemas.microsoft.com/office/word/2015/wordml/symex" xmlns:wpg="http://schemas.microsoft.com/office/word/2010/wordprocessingGroup" xmlns:wpi="http://schemas.microsoft.com/office/word/2010/wordprocessingInk" xmlns:wne="http://schemas.microsoft.com/office/word/2006/wordml" xmlns:wps="http://schemas.microsoft.com/office/word/2010/wordprocessingShape" mc:Ignorable="w14 w15 w16se w16cid w16 w16cex w16sdtdh wp14">
+<w:footnotes xmlns:wpc="http://schemas.microsoft.com/office/word/2010/wordprocessingCanvas" xmlns:cx="http://schemas.microsoft.com/office/drawing/2014/chartex" xmlns:cx1="http://schemas.microsoft.com/office/drawing/2015/9/8/chartex" xmlns:cx2="http://schemas.microsoft.com/office/drawing/2015/10/21/chartex" xmlns:cx3="http://schemas.microsoft.com/office/drawing/2016/5/9/chartex" xmlns:cx4="http://schemas.microsoft.com/office/drawing/2016/5/10/chartex" xmlns:cx5="http://schemas.microsoft.com/office/drawing/2016/5/11/chartex" xmlns:cx6="http://schemas.microsoft.com/office/drawing/2016/5/12/chartex" xmlns:cx7="http://schemas.microsoft.com/office/drawing/2016/5/13/chartex" xmlns:cx8="http://schemas.microsoft.com/office/drawing/2016/5/14/chartex" xmlns:mc="http://schemas.openxmlformats.org/markup-compatibility/2006" xmlns:aink="http://schemas.microsoft.com/office/drawing/2016/ink" xmlns:am3d="http://schemas.microsoft.com/office/drawing/2017/model3d" xmlns:o="urn:schemas-microsoft-com:office:office" xmlns:oel="http://schemas.microsoft.com/office/2019/extlst" xmlns:r="http://schemas.openxmlformats.org/officeDocument/2006/relationships" xmlns:m="http://schemas.openxmlformats.org/officeDocument/2006/math" xmlns:v="urn:schemas-microsoft-com:vml" xmlns:wp14="http://schemas.microsoft.com/office/word/2010/wordprocessingDrawing" xmlns:wp="http://schemas.openxmlformats.org/drawingml/2006/wordprocessingDrawing" xmlns:w10="urn:schemas-microsoft-com:office:word" xmlns:w="http://schemas.openxmlformats.org/wordprocessingml/2006/main" xmlns:w14="http://schemas.microsoft.com/office/word/2010/wordml" xmlns:w15="http://schemas.microsoft.com/office/word/2012/wordml" xmlns:w16cex="http://schemas.microsoft.com/office/word/2018/wordml/cex" xmlns:w16cid="http://schemas.microsoft.com/office/word/2016/wordml/cid" xmlns:w16="http://schemas.microsoft.com/office/word/2018/wordml" xmlns:w16sdtdh="http://schemas.microsoft.com/office/word/2020/wordml/sdtdatahash" xmlns:w16se="http://schemas.microsoft.com/office/word/2015/wordml/symex" xmlns:wpg="http://schemas.microsoft.com/office/word/2010/wordprocessingGroup" xmlns:wpi="http://schemas.microsoft.com/office/word/2010/wordprocessingInk" xmlns:wne="http://schemas.microsoft.com/office/word/2006/wordml" xmlns:wps="http://schemas.microsoft.com/office/word/2010/wordprocessingShape" mc:Ignorable="w14 w15 w16se w16cid w16 w16cex w16sdtdh wp14">
   <w:footnote w:type="separator" w:id="-1">
     <w:p>
       <w:pPr>
@@ -13547,7 +13581,7 @@
 </file>
 
 <file path=word/header1.xml><?xml version="1.0" encoding="utf-8"?>
-<w:hdr xmlns:wpc="http://schemas.microsoft.com/office/word/2010/wordprocessingCanvas" xmlns:cx="http://schemas.microsoft.com/office/drawing/2014/chartex" xmlns:cx1="http://schemas.microsoft.com/office/drawing/2015/9/8/chartex" xmlns:cx2="http://schemas.microsoft.com/office/drawing/2015/10/21/chartex" xmlns:cx3="http://schemas.microsoft.com/office/drawing/2016/5/9/chartex" xmlns:cx4="http://schemas.microsoft.com/office/drawing/2016/5/10/chartex" xmlns:cx5="http://schemas.microsoft.com/office/drawing/2016/5/11/chartex" xmlns:cx6="http://schemas.microsoft.com/office/drawing/2016/5/12/chartex" xmlns:cx7="http://schemas.microsoft.com/office/drawing/2016/5/13/chartex" xmlns:cx8="http://schemas.microsoft.com/office/drawing/2016/5/14/chartex" xmlns:mc="http://schemas.openxmlformats.org/markup-compatibility/2006" xmlns:aink="http://schemas.microsoft.com/office/drawing/2016/ink" xmlns:am3d="http://schemas.microsoft.com/office/drawing/2017/model3d" xmlns:o="urn:schemas-microsoft-com:office:office" xmlns:r="http://schemas.openxmlformats.org/officeDocument/2006/relationships" xmlns:m="http://schemas.openxmlformats.org/officeDocument/2006/math" xmlns:v="urn:schemas-microsoft-com:vml" xmlns:wp14="http://schemas.microsoft.com/office/word/2010/wordprocessingDrawing" xmlns:wp="http://schemas.openxmlformats.org/drawingml/2006/wordprocessingDrawing" xmlns:w10="urn:schemas-microsoft-com:office:word" xmlns:w="http://schemas.openxmlformats.org/wordprocessingml/2006/main" xmlns:w14="http://schemas.microsoft.com/office/word/2010/wordml" xmlns:w15="http://schemas.microsoft.com/office/word/2012/wordml" xmlns:w16cex="http://schemas.microsoft.com/office/word/2018/wordml/cex" xmlns:w16cid="http://schemas.microsoft.com/office/word/2016/wordml/cid" xmlns:w16="http://schemas.microsoft.com/office/word/2018/wordml" xmlns:w16sdtdh="http://schemas.microsoft.com/office/word/2020/wordml/sdtdatahash" xmlns:w16se="http://schemas.microsoft.com/office/word/2015/wordml/symex" xmlns:wpg="http://schemas.microsoft.com/office/word/2010/wordprocessingGroup" xmlns:wpi="http://schemas.microsoft.com/office/word/2010/wordprocessingInk" xmlns:wne="http://schemas.microsoft.com/office/word/2006/wordml" xmlns:wps="http://schemas.microsoft.com/office/word/2010/wordprocessingShape" mc:Ignorable="w14 w15 w16se w16cid w16 w16cex w16sdtdh wp14">
+<w:hdr xmlns:wpc="http://schemas.microsoft.com/office/word/2010/wordprocessingCanvas" xmlns:cx="http://schemas.microsoft.com/office/drawing/2014/chartex" xmlns:cx1="http://schemas.microsoft.com/office/drawing/2015/9/8/chartex" xmlns:cx2="http://schemas.microsoft.com/office/drawing/2015/10/21/chartex" xmlns:cx3="http://schemas.microsoft.com/office/drawing/2016/5/9/chartex" xmlns:cx4="http://schemas.microsoft.com/office/drawing/2016/5/10/chartex" xmlns:cx5="http://schemas.microsoft.com/office/drawing/2016/5/11/chartex" xmlns:cx6="http://schemas.microsoft.com/office/drawing/2016/5/12/chartex" xmlns:cx7="http://schemas.microsoft.com/office/drawing/2016/5/13/chartex" xmlns:cx8="http://schemas.microsoft.com/office/drawing/2016/5/14/chartex" xmlns:mc="http://schemas.openxmlformats.org/markup-compatibility/2006" xmlns:aink="http://schemas.microsoft.com/office/drawing/2016/ink" xmlns:am3d="http://schemas.microsoft.com/office/drawing/2017/model3d" xmlns:o="urn:schemas-microsoft-com:office:office" xmlns:oel="http://schemas.microsoft.com/office/2019/extlst" xmlns:r="http://schemas.openxmlformats.org/officeDocument/2006/relationships" xmlns:m="http://schemas.openxmlformats.org/officeDocument/2006/math" xmlns:v="urn:schemas-microsoft-com:vml" xmlns:wp14="http://schemas.microsoft.com/office/word/2010/wordprocessingDrawing" xmlns:wp="http://schemas.openxmlformats.org/drawingml/2006/wordprocessingDrawing" xmlns:w10="urn:schemas-microsoft-com:office:word" xmlns:w="http://schemas.openxmlformats.org/wordprocessingml/2006/main" xmlns:w14="http://schemas.microsoft.com/office/word/2010/wordml" xmlns:w15="http://schemas.microsoft.com/office/word/2012/wordml" xmlns:w16cex="http://schemas.microsoft.com/office/word/2018/wordml/cex" xmlns:w16cid="http://schemas.microsoft.com/office/word/2016/wordml/cid" xmlns:w16="http://schemas.microsoft.com/office/word/2018/wordml" xmlns:w16sdtdh="http://schemas.microsoft.com/office/word/2020/wordml/sdtdatahash" xmlns:w16se="http://schemas.microsoft.com/office/word/2015/wordml/symex" xmlns:wpg="http://schemas.microsoft.com/office/word/2010/wordprocessingGroup" xmlns:wpi="http://schemas.microsoft.com/office/word/2010/wordprocessingInk" xmlns:wne="http://schemas.microsoft.com/office/word/2006/wordml" xmlns:wps="http://schemas.microsoft.com/office/word/2010/wordprocessingShape" mc:Ignorable="w14 w15 w16se w16cid w16 w16cex w16sdtdh wp14">
   <w:p>
     <w:pPr>
       <w:pStyle w:val="Header"/>
@@ -13558,7 +13592,7 @@
 </file>
 
 <file path=word/numbering.xml><?xml version="1.0" encoding="utf-8"?>
-<w:numbering xmlns:wpc="http://schemas.microsoft.com/office/word/2010/wordprocessingCanvas" xmlns:cx="http://schemas.microsoft.com/office/drawing/2014/chartex" xmlns:cx1="http://schemas.microsoft.com/office/drawing/2015/9/8/chartex" xmlns:cx2="http://schemas.microsoft.com/office/drawing/2015/10/21/chartex" xmlns:cx3="http://schemas.microsoft.com/office/drawing/2016/5/9/chartex" xmlns:cx4="http://schemas.microsoft.com/office/drawing/2016/5/10/chartex" xmlns:cx5="http://schemas.microsoft.com/office/drawing/2016/5/11/chartex" xmlns:cx6="http://schemas.microsoft.com/office/drawing/2016/5/12/chartex" xmlns:cx7="http://schemas.microsoft.com/office/drawing/2016/5/13/chartex" xmlns:cx8="http://schemas.microsoft.com/office/drawing/2016/5/14/chartex" xmlns:mc="http://schemas.openxmlformats.org/markup-compatibility/2006" xmlns:aink="http://schemas.microsoft.com/office/drawing/2016/ink" xmlns:am3d="http://schemas.microsoft.com/office/drawing/2017/model3d" xmlns:o="urn:schemas-microsoft-com:office:office" xmlns:r="http://schemas.openxmlformats.org/officeDocument/2006/relationships" xmlns:m="http://schemas.openxmlformats.org/officeDocument/2006/math" xmlns:v="urn:schemas-microsoft-com:vml" xmlns:wp14="http://schemas.microsoft.com/office/word/2010/wordprocessingDrawing" xmlns:wp="http://schemas.openxmlformats.org/drawingml/2006/wordprocessingDrawing" xmlns:w10="urn:schemas-microsoft-com:office:word" xmlns:w="http://schemas.openxmlformats.org/wordprocessingml/2006/main" xmlns:w14="http://schemas.microsoft.com/office/word/2010/wordml" xmlns:w15="http://schemas.microsoft.com/office/word/2012/wordml" xmlns:w16cex="http://schemas.microsoft.com/office/word/2018/wordml/cex" xmlns:w16cid="http://schemas.microsoft.com/office/word/2016/wordml/cid" xmlns:w16="http://schemas.microsoft.com/office/word/2018/wordml" xmlns:w16sdtdh="http://schemas.microsoft.com/office/word/2020/wordml/sdtdatahash" xmlns:w16se="http://schemas.microsoft.com/office/word/2015/wordml/symex" xmlns:wpg="http://schemas.microsoft.com/office/word/2010/wordprocessingGroup" xmlns:wpi="http://schemas.microsoft.com/office/word/2010/wordprocessingInk" xmlns:wne="http://schemas.microsoft.com/office/word/2006/wordml" xmlns:wps="http://schemas.microsoft.com/office/word/2010/wordprocessingShape" mc:Ignorable="w14 w15 w16se w16cid w16 w16cex w16sdtdh wp14">
+<w:numbering xmlns:wpc="http://schemas.microsoft.com/office/word/2010/wordprocessingCanvas" xmlns:cx="http://schemas.microsoft.com/office/drawing/2014/chartex" xmlns:cx1="http://schemas.microsoft.com/office/drawing/2015/9/8/chartex" xmlns:cx2="http://schemas.microsoft.com/office/drawing/2015/10/21/chartex" xmlns:cx3="http://schemas.microsoft.com/office/drawing/2016/5/9/chartex" xmlns:cx4="http://schemas.microsoft.com/office/drawing/2016/5/10/chartex" xmlns:cx5="http://schemas.microsoft.com/office/drawing/2016/5/11/chartex" xmlns:cx6="http://schemas.microsoft.com/office/drawing/2016/5/12/chartex" xmlns:cx7="http://schemas.microsoft.com/office/drawing/2016/5/13/chartex" xmlns:cx8="http://schemas.microsoft.com/office/drawing/2016/5/14/chartex" xmlns:mc="http://schemas.openxmlformats.org/markup-compatibility/2006" xmlns:aink="http://schemas.microsoft.com/office/drawing/2016/ink" xmlns:am3d="http://schemas.microsoft.com/office/drawing/2017/model3d" xmlns:o="urn:schemas-microsoft-com:office:office" xmlns:oel="http://schemas.microsoft.com/office/2019/extlst" xmlns:r="http://schemas.openxmlformats.org/officeDocument/2006/relationships" xmlns:m="http://schemas.openxmlformats.org/officeDocument/2006/math" xmlns:v="urn:schemas-microsoft-com:vml" xmlns:wp14="http://schemas.microsoft.com/office/word/2010/wordprocessingDrawing" xmlns:wp="http://schemas.openxmlformats.org/drawingml/2006/wordprocessingDrawing" xmlns:w10="urn:schemas-microsoft-com:office:word" xmlns:w="http://schemas.openxmlformats.org/wordprocessingml/2006/main" xmlns:w14="http://schemas.microsoft.com/office/word/2010/wordml" xmlns:w15="http://schemas.microsoft.com/office/word/2012/wordml" xmlns:w16cex="http://schemas.microsoft.com/office/word/2018/wordml/cex" xmlns:w16cid="http://schemas.microsoft.com/office/word/2016/wordml/cid" xmlns:w16="http://schemas.microsoft.com/office/word/2018/wordml" xmlns:w16sdtdh="http://schemas.microsoft.com/office/word/2020/wordml/sdtdatahash" xmlns:w16se="http://schemas.microsoft.com/office/word/2015/wordml/symex" xmlns:wpg="http://schemas.microsoft.com/office/word/2010/wordprocessingGroup" xmlns:wpi="http://schemas.microsoft.com/office/word/2010/wordprocessingInk" xmlns:wne="http://schemas.microsoft.com/office/word/2006/wordml" xmlns:wps="http://schemas.microsoft.com/office/word/2010/wordprocessingShape" mc:Ignorable="w14 w15 w16se w16cid w16 w16cex w16sdtdh wp14">
   <w:abstractNum w:abstractNumId="0" w15:restartNumberingAfterBreak="0">
     <w:nsid w:val="01B80BB1"/>
     <w:multiLevelType w:val="multilevel"/>
@@ -15402,58 +15436,58 @@
       </w:rPr>
     </w:lvl>
   </w:abstractNum>
-  <w:num w:numId="1">
+  <w:num w:numId="1" w16cid:durableId="918709156">
     <w:abstractNumId w:val="5"/>
   </w:num>
-  <w:num w:numId="2">
+  <w:num w:numId="2" w16cid:durableId="893850465">
     <w:abstractNumId w:val="9"/>
   </w:num>
-  <w:num w:numId="3">
+  <w:num w:numId="3" w16cid:durableId="1418474392">
     <w:abstractNumId w:val="13"/>
   </w:num>
-  <w:num w:numId="4">
+  <w:num w:numId="4" w16cid:durableId="1936739844">
     <w:abstractNumId w:val="12"/>
   </w:num>
-  <w:num w:numId="5">
+  <w:num w:numId="5" w16cid:durableId="864559196">
     <w:abstractNumId w:val="7"/>
   </w:num>
-  <w:num w:numId="6">
+  <w:num w:numId="6" w16cid:durableId="976371431">
     <w:abstractNumId w:val="15"/>
   </w:num>
-  <w:num w:numId="7">
+  <w:num w:numId="7" w16cid:durableId="787623677">
     <w:abstractNumId w:val="3"/>
   </w:num>
-  <w:num w:numId="8">
+  <w:num w:numId="8" w16cid:durableId="1183937744">
     <w:abstractNumId w:val="6"/>
   </w:num>
-  <w:num w:numId="9">
+  <w:num w:numId="9" w16cid:durableId="1402678964">
     <w:abstractNumId w:val="10"/>
   </w:num>
-  <w:num w:numId="10">
+  <w:num w:numId="10" w16cid:durableId="273052568">
     <w:abstractNumId w:val="4"/>
   </w:num>
-  <w:num w:numId="11">
+  <w:num w:numId="11" w16cid:durableId="1381826608">
     <w:abstractNumId w:val="14"/>
   </w:num>
-  <w:num w:numId="12">
+  <w:num w:numId="12" w16cid:durableId="31813028">
     <w:abstractNumId w:val="16"/>
   </w:num>
-  <w:num w:numId="13">
+  <w:num w:numId="13" w16cid:durableId="858394362">
     <w:abstractNumId w:val="11"/>
   </w:num>
-  <w:num w:numId="14">
+  <w:num w:numId="14" w16cid:durableId="1034815845">
     <w:abstractNumId w:val="0"/>
   </w:num>
-  <w:num w:numId="15">
+  <w:num w:numId="15" w16cid:durableId="793715976">
     <w:abstractNumId w:val="1"/>
   </w:num>
-  <w:num w:numId="16">
+  <w:num w:numId="16" w16cid:durableId="820315818">
     <w:abstractNumId w:val="8"/>
   </w:num>
-  <w:num w:numId="17">
+  <w:num w:numId="17" w16cid:durableId="883173618">
     <w:abstractNumId w:val="2"/>
   </w:num>
-  <w:num w:numId="18">
+  <w:num w:numId="18" w16cid:durableId="312874452">
     <w:abstractNumId w:val="5"/>
     <w:lvlOverride w:ilvl="0">
       <w:startOverride w:val="1"/>
@@ -15483,7 +15517,7 @@
       <w:startOverride w:val="1"/>
     </w:lvlOverride>
   </w:num>
-  <w:num w:numId="19">
+  <w:num w:numId="19" w16cid:durableId="2010526191">
     <w:abstractNumId w:val="14"/>
     <w:lvlOverride w:ilvl="0">
       <w:startOverride w:val="1"/>
@@ -16653,10 +16687,21 @@
 </file>
 
 <file path=customXml/item1.xml><?xml version="1.0" encoding="utf-8"?>
-<b:Sources xmlns:b="http://schemas.openxmlformats.org/officeDocument/2006/bibliography" xmlns="http://schemas.openxmlformats.org/officeDocument/2006/bibliography" SelectedStyle="\APA.XSL" StyleName="APA"/>
+<p:properties xmlns:p="http://schemas.microsoft.com/office/2006/metadata/properties" xmlns:xsi="http://www.w3.org/2001/XMLSchema-instance" xmlns:pc="http://schemas.microsoft.com/office/infopath/2007/PartnerControls">
+  <documentManagement/>
+</p:properties>
 </file>
 
 <file path=customXml/item2.xml><?xml version="1.0" encoding="utf-8"?>
+<?mso-contentType ?>
+<FormTemplates xmlns="http://schemas.microsoft.com/sharepoint/v3/contenttype/forms">
+  <Display>DocumentLibraryForm</Display>
+  <Edit>DocumentLibraryForm</Edit>
+  <New>DocumentLibraryForm</New>
+</FormTemplates>
+</file>
+
+<file path=customXml/item3.xml><?xml version="1.0" encoding="utf-8"?>
 <ct:contentTypeSchema xmlns:ct="http://schemas.microsoft.com/office/2006/metadata/contentType" xmlns:ma="http://schemas.microsoft.com/office/2006/metadata/properties/metaAttributes" ct:_="" ma:_="" ma:contentTypeName="Document" ma:contentTypeID="0x010100B6C18B0EB80FEC43B96FC4929E3ACDFF" ma:contentTypeVersion="0" ma:contentTypeDescription="Create a new document." ma:contentTypeScope="" ma:versionID="f204148d70153a85717fefcf945dd6d1">
   <xsd:schema xmlns:xsd="http://www.w3.org/2001/XMLSchema" xmlns:xs="http://www.w3.org/2001/XMLSchema" xmlns:p="http://schemas.microsoft.com/office/2006/metadata/properties" targetNamespace="http://schemas.microsoft.com/office/2006/metadata/properties" ma:root="true" ma:fieldsID="0967b7be50301903c78f9c39c6fd9af8">
     <xsd:element name="properties">
@@ -16770,30 +16815,28 @@
 </ct:contentTypeSchema>
 </file>
 
-<file path=customXml/item3.xml><?xml version="1.0" encoding="utf-8"?>
-<?mso-contentType ?>
-<FormTemplates xmlns="http://schemas.microsoft.com/sharepoint/v3/contenttype/forms">
-  <Display>DocumentLibraryForm</Display>
-  <Edit>DocumentLibraryForm</Edit>
-  <New>DocumentLibraryForm</New>
-</FormTemplates>
-</file>
-
 <file path=customXml/item4.xml><?xml version="1.0" encoding="utf-8"?>
-<p:properties xmlns:p="http://schemas.microsoft.com/office/2006/metadata/properties" xmlns:xsi="http://www.w3.org/2001/XMLSchema-instance" xmlns:pc="http://schemas.microsoft.com/office/infopath/2007/PartnerControls">
-  <documentManagement/>
-</p:properties>
+<b:Sources xmlns:b="http://schemas.openxmlformats.org/officeDocument/2006/bibliography" xmlns="http://schemas.openxmlformats.org/officeDocument/2006/bibliography" SelectedStyle="\APA.XSL" StyleName="APA"/>
 </file>
 
 <file path=customXml/itemProps1.xml><?xml version="1.0" encoding="utf-8"?>
-<ds:datastoreItem xmlns:ds="http://schemas.openxmlformats.org/officeDocument/2006/customXml" ds:itemID="{13CCD83F-0AA2-4DE7-8204-646966CDF4FD}">
+<ds:datastoreItem xmlns:ds="http://schemas.openxmlformats.org/officeDocument/2006/customXml" ds:itemID="{642AD100-1791-43AC-8FB0-4D3F7DB735D5}">
   <ds:schemaRefs>
-    <ds:schemaRef ds:uri="http://schemas.openxmlformats.org/officeDocument/2006/bibliography"/>
+    <ds:schemaRef ds:uri="http://schemas.microsoft.com/office/2006/metadata/properties"/>
+    <ds:schemaRef ds:uri="http://schemas.microsoft.com/office/infopath/2007/PartnerControls"/>
   </ds:schemaRefs>
 </ds:datastoreItem>
 </file>
 
 <file path=customXml/itemProps2.xml><?xml version="1.0" encoding="utf-8"?>
+<ds:datastoreItem xmlns:ds="http://schemas.openxmlformats.org/officeDocument/2006/customXml" ds:itemID="{ABF6E877-42D5-49BF-ABBD-36D5F3F486D6}">
+  <ds:schemaRefs>
+    <ds:schemaRef ds:uri="http://schemas.microsoft.com/sharepoint/v3/contenttype/forms"/>
+  </ds:schemaRefs>
+</ds:datastoreItem>
+</file>
+
+<file path=customXml/itemProps3.xml><?xml version="1.0" encoding="utf-8"?>
 <ds:datastoreItem xmlns:ds="http://schemas.openxmlformats.org/officeDocument/2006/customXml" ds:itemID="{2AAB4298-9DBF-4559-A385-52127390FCD4}">
   <ds:schemaRefs>
     <ds:schemaRef ds:uri="http://schemas.microsoft.com/office/2006/metadata/contentType"/>
@@ -16809,19 +16852,10 @@
 </ds:datastoreItem>
 </file>
 
-<file path=customXml/itemProps3.xml><?xml version="1.0" encoding="utf-8"?>
-<ds:datastoreItem xmlns:ds="http://schemas.openxmlformats.org/officeDocument/2006/customXml" ds:itemID="{ABF6E877-42D5-49BF-ABBD-36D5F3F486D6}">
+<file path=customXml/itemProps4.xml><?xml version="1.0" encoding="utf-8"?>
+<ds:datastoreItem xmlns:ds="http://schemas.openxmlformats.org/officeDocument/2006/customXml" ds:itemID="{13CCD83F-0AA2-4DE7-8204-646966CDF4FD}">
   <ds:schemaRefs>
-    <ds:schemaRef ds:uri="http://schemas.microsoft.com/sharepoint/v3/contenttype/forms"/>
-  </ds:schemaRefs>
-</ds:datastoreItem>
-</file>
-
-<file path=customXml/itemProps4.xml><?xml version="1.0" encoding="utf-8"?>
-<ds:datastoreItem xmlns:ds="http://schemas.openxmlformats.org/officeDocument/2006/customXml" ds:itemID="{642AD100-1791-43AC-8FB0-4D3F7DB735D5}">
-  <ds:schemaRefs>
-    <ds:schemaRef ds:uri="http://schemas.microsoft.com/office/2006/metadata/properties"/>
-    <ds:schemaRef ds:uri="http://schemas.microsoft.com/office/infopath/2007/PartnerControls"/>
+    <ds:schemaRef ds:uri="http://schemas.openxmlformats.org/officeDocument/2006/bibliography"/>
   </ds:schemaRefs>
 </ds:datastoreItem>
 </file>
</xml_diff>